<commit_message>
updated and added experience questions
</commit_message>
<xml_diff>
--- a/Experience.docx
+++ b/Experience.docx
@@ -9,12 +9,24 @@
           <w:ilvl w:val="0"/>
           <w:numId w:val="2"/>
         </w:numPr>
-        <w:rPr>
-          <w:lang w:val="en-US"/>
-        </w:rPr>
-      </w:pPr>
-      <w:r>
-        <w:rPr>
+        <w:bidi w:val="0"/>
+        <w:ind w:right="0"/>
+        <w:jc w:val="left"/>
+        <w:rPr>
+          <w:b w:val="1"/>
+          <w:bCs w:val="1"/>
+          <w:sz w:val="28"/>
+          <w:szCs w:val="28"/>
+          <w:rtl w:val="0"/>
+          <w:lang w:val="en-US"/>
+        </w:rPr>
+      </w:pPr>
+      <w:r>
+        <w:rPr>
+          <w:b w:val="1"/>
+          <w:bCs w:val="1"/>
+          <w:sz w:val="28"/>
+          <w:szCs w:val="28"/>
           <w:rtl w:val="0"/>
           <w:lang w:val="en-US"/>
         </w:rPr>
@@ -23,7 +35,7 @@
     </w:p>
     <w:p>
       <w:pPr>
-        <w:pStyle w:val="Body"/>
+        <w:pStyle w:val="List Paragraph"/>
         <w:rPr>
           <w:sz w:val="28"/>
           <w:szCs w:val="28"/>
@@ -41,7 +53,7 @@
     </w:p>
     <w:p>
       <w:pPr>
-        <w:pStyle w:val="Body"/>
+        <w:pStyle w:val="List Paragraph"/>
         <w:rPr>
           <w:sz w:val="28"/>
           <w:szCs w:val="28"/>
@@ -59,7 +71,7 @@
     </w:p>
     <w:p>
       <w:pPr>
-        <w:pStyle w:val="Body"/>
+        <w:pStyle w:val="List Paragraph"/>
         <w:rPr>
           <w:sz w:val="28"/>
           <w:szCs w:val="28"/>
@@ -77,7 +89,11 @@
     </w:p>
     <w:p>
       <w:pPr>
-        <w:pStyle w:val="Body"/>
+        <w:pStyle w:val="List Paragraph"/>
+        <w:rPr>
+          <w:sz w:val="28"/>
+          <w:szCs w:val="28"/>
+        </w:rPr>
       </w:pPr>
     </w:p>
     <w:p>
@@ -87,79 +103,145 @@
           <w:ilvl w:val="0"/>
           <w:numId w:val="2"/>
         </w:numPr>
-        <w:rPr>
-          <w:lang w:val="en-US"/>
-        </w:rPr>
-      </w:pPr>
-      <w:r>
-        <w:rPr>
-          <w:rtl w:val="0"/>
-          <w:lang w:val="en-US"/>
-        </w:rPr>
-        <w:t>What</w:t>
-      </w:r>
-      <w:r>
-        <w:rPr>
-          <w:rtl w:val="0"/>
-          <w:lang w:val="en-US"/>
-        </w:rPr>
-        <w:t>’</w:t>
-      </w:r>
-      <w:r>
-        <w:rPr>
-          <w:rtl w:val="0"/>
-          <w:lang w:val="en-US"/>
-        </w:rPr>
-        <w:t>s your job as team leader</w:t>
-      </w:r>
-    </w:p>
-    <w:p>
-      <w:pPr>
-        <w:pStyle w:val="List Paragraph"/>
-      </w:pPr>
-      <w:r>
-        <w:rPr>
-          <w:rtl w:val="0"/>
-        </w:rPr>
-        <w:t>Task estimation</w:t>
-      </w:r>
-    </w:p>
-    <w:p>
-      <w:pPr>
-        <w:pStyle w:val="List Paragraph"/>
-      </w:pPr>
-      <w:r>
-        <w:rPr>
-          <w:rtl w:val="0"/>
-        </w:rPr>
-        <w:t>Divide and assign development task</w:t>
-      </w:r>
-    </w:p>
-    <w:p>
-      <w:pPr>
-        <w:pStyle w:val="List Paragraph"/>
-      </w:pPr>
-      <w:r>
-        <w:rPr>
-          <w:rtl w:val="0"/>
-        </w:rPr>
-        <w:t xml:space="preserve">Priority </w:t>
-      </w:r>
-    </w:p>
-    <w:p>
-      <w:pPr>
-        <w:pStyle w:val="List Paragraph"/>
-      </w:pPr>
-      <w:r>
-        <w:rPr>
-          <w:rtl w:val="0"/>
-        </w:rPr>
-        <w:t>Evaluation with boss</w:t>
-      </w:r>
-    </w:p>
-    <w:p>
-      <w:pPr>
-        <w:pStyle w:val="List Paragraph"/>
+        <w:bidi w:val="0"/>
+        <w:ind w:right="0"/>
+        <w:jc w:val="left"/>
+        <w:rPr>
+          <w:b w:val="1"/>
+          <w:bCs w:val="1"/>
+          <w:sz w:val="28"/>
+          <w:szCs w:val="28"/>
+          <w:rtl w:val="0"/>
+          <w:lang w:val="en-US"/>
+        </w:rPr>
+      </w:pPr>
+      <w:r>
+        <w:rPr>
+          <w:b w:val="1"/>
+          <w:bCs w:val="1"/>
+          <w:sz w:val="28"/>
+          <w:szCs w:val="28"/>
+          <w:rtl w:val="0"/>
+          <w:lang w:val="en-US"/>
+        </w:rPr>
+        <w:t>Example of interesting/difficult project</w:t>
+      </w:r>
+    </w:p>
+    <w:p>
+      <w:pPr>
+        <w:pStyle w:val="List Paragraph"/>
+        <w:rPr>
+          <w:sz w:val="28"/>
+          <w:szCs w:val="28"/>
+        </w:rPr>
+      </w:pPr>
+      <w:r>
+        <w:rPr>
+          <w:sz w:val="28"/>
+          <w:szCs w:val="28"/>
+          <w:rtl w:val="0"/>
+          <w:lang w:val="en-US"/>
+        </w:rPr>
+        <w:t>vcomm driver</w:t>
+      </w:r>
+    </w:p>
+    <w:p>
+      <w:pPr>
+        <w:pStyle w:val="List Paragraph"/>
+        <w:rPr>
+          <w:sz w:val="28"/>
+          <w:szCs w:val="28"/>
+        </w:rPr>
+      </w:pPr>
+      <w:r>
+        <w:rPr>
+          <w:sz w:val="28"/>
+          <w:szCs w:val="28"/>
+          <w:rtl w:val="0"/>
+          <w:lang w:val="en-US"/>
+        </w:rPr>
+        <w:t>hdd encryption</w:t>
+      </w:r>
+    </w:p>
+    <w:p>
+      <w:pPr>
+        <w:pStyle w:val="List Paragraph"/>
+        <w:rPr>
+          <w:sz w:val="28"/>
+          <w:szCs w:val="28"/>
+        </w:rPr>
+      </w:pPr>
+      <w:r>
+        <w:rPr>
+          <w:sz w:val="28"/>
+          <w:szCs w:val="28"/>
+          <w:rtl w:val="0"/>
+          <w:lang w:val="en-US"/>
+        </w:rPr>
+        <w:t>secure boot</w:t>
+      </w:r>
+    </w:p>
+    <w:p>
+      <w:pPr>
+        <w:pStyle w:val="List Paragraph"/>
+        <w:rPr>
+          <w:sz w:val="28"/>
+          <w:szCs w:val="28"/>
+        </w:rPr>
+      </w:pPr>
+      <w:r>
+        <w:rPr>
+          <w:sz w:val="28"/>
+          <w:szCs w:val="28"/>
+          <w:rtl w:val="0"/>
+          <w:lang w:val="en-US"/>
+        </w:rPr>
+        <w:t>PM support, standby mode</w:t>
+      </w:r>
+    </w:p>
+    <w:p>
+      <w:pPr>
+        <w:pStyle w:val="List Paragraph"/>
+        <w:rPr>
+          <w:sz w:val="28"/>
+          <w:szCs w:val="28"/>
+        </w:rPr>
+      </w:pPr>
+      <w:r>
+        <w:rPr>
+          <w:sz w:val="28"/>
+          <w:szCs w:val="28"/>
+          <w:rtl w:val="0"/>
+          <w:lang w:val="en-US"/>
+        </w:rPr>
+        <w:t>boot time optimization</w:t>
+      </w:r>
+    </w:p>
+    <w:p>
+      <w:pPr>
+        <w:pStyle w:val="List Paragraph"/>
+        <w:rPr>
+          <w:sz w:val="28"/>
+          <w:szCs w:val="28"/>
+        </w:rPr>
+      </w:pPr>
+      <w:r>
+        <w:rPr>
+          <w:sz w:val="28"/>
+          <w:szCs w:val="28"/>
+          <w:rtl w:val="0"/>
+          <w:lang w:val="en-US"/>
+        </w:rPr>
+        <w:t>unionfs</w:t>
+      </w:r>
+    </w:p>
+    <w:p>
+      <w:pPr>
+        <w:pStyle w:val="List Paragraph"/>
+        <w:rPr>
+          <w:sz w:val="28"/>
+          <w:szCs w:val="28"/>
+        </w:rPr>
       </w:pPr>
     </w:p>
     <w:p>
@@ -169,32 +251,103 @@
           <w:ilvl w:val="0"/>
           <w:numId w:val="2"/>
         </w:numPr>
-        <w:rPr>
-          <w:lang w:val="en-US"/>
-        </w:rPr>
-      </w:pPr>
-      <w:r>
-        <w:rPr>
-          <w:rtl w:val="0"/>
-          <w:lang w:val="en-US"/>
-        </w:rPr>
-        <w:t>Example of interesting/difficult project</w:t>
-      </w:r>
-    </w:p>
-    <w:p>
-      <w:pPr>
-        <w:pStyle w:val="List Paragraph"/>
-      </w:pPr>
-      <w:r>
-        <w:rPr>
-          <w:rtl w:val="0"/>
-        </w:rPr>
-        <w:t>Vcomm driver</w:t>
-      </w:r>
-    </w:p>
-    <w:p>
-      <w:pPr>
-        <w:pStyle w:val="List Paragraph"/>
+        <w:bidi w:val="0"/>
+        <w:ind w:right="0"/>
+        <w:jc w:val="left"/>
+        <w:rPr>
+          <w:b w:val="1"/>
+          <w:bCs w:val="1"/>
+          <w:sz w:val="28"/>
+          <w:szCs w:val="28"/>
+          <w:rtl w:val="0"/>
+          <w:lang w:val="en-US"/>
+        </w:rPr>
+      </w:pPr>
+      <w:r>
+        <w:rPr>
+          <w:b w:val="1"/>
+          <w:bCs w:val="1"/>
+          <w:sz w:val="28"/>
+          <w:szCs w:val="28"/>
+          <w:rtl w:val="0"/>
+          <w:lang w:val="en-US"/>
+        </w:rPr>
+        <w:t>Example of Bug which is hard to debug</w:t>
+      </w:r>
+    </w:p>
+    <w:p>
+      <w:pPr>
+        <w:pStyle w:val="List Paragraph"/>
+        <w:rPr>
+          <w:sz w:val="28"/>
+          <w:szCs w:val="28"/>
+        </w:rPr>
+      </w:pPr>
+      <w:r>
+        <w:rPr>
+          <w:sz w:val="28"/>
+          <w:szCs w:val="28"/>
+          <w:rtl w:val="0"/>
+          <w:lang w:val="en-US"/>
+        </w:rPr>
+        <w:t>Kernel crash duo to sata driver overwrite memory</w:t>
+      </w:r>
+    </w:p>
+    <w:p>
+      <w:pPr>
+        <w:pStyle w:val="List Paragraph"/>
+        <w:rPr>
+          <w:sz w:val="28"/>
+          <w:szCs w:val="28"/>
+        </w:rPr>
+      </w:pPr>
+      <w:r>
+        <w:rPr>
+          <w:sz w:val="28"/>
+          <w:szCs w:val="28"/>
+          <w:rtl w:val="0"/>
+          <w:lang w:val="en-US"/>
+        </w:rPr>
+        <w:t>Ping very slow while system idle</w:t>
+      </w:r>
+    </w:p>
+    <w:p>
+      <w:pPr>
+        <w:pStyle w:val="List Paragraph"/>
+        <w:rPr>
+          <w:sz w:val="28"/>
+          <w:szCs w:val="28"/>
+          <w:lang w:val="en-US"/>
+        </w:rPr>
+      </w:pPr>
+      <w:r>
+        <w:rPr>
+          <w:sz w:val="28"/>
+          <w:szCs w:val="28"/>
+          <w:rtl w:val="0"/>
+          <w:lang w:val="en-US"/>
+        </w:rPr>
+        <w:t>Performance optimization for 4 direct recording plus 4k player</w:t>
+      </w:r>
+    </w:p>
+    <w:p>
+      <w:pPr>
+        <w:pStyle w:val="List Paragraph"/>
+        <w:rPr>
+          <w:sz w:val="28"/>
+          <w:szCs w:val="28"/>
+          <w:lang w:val="en-US"/>
+        </w:rPr>
+      </w:pPr>
+    </w:p>
+    <w:p>
+      <w:pPr>
+        <w:pStyle w:val="List Paragraph"/>
+        <w:rPr>
+          <w:sz w:val="28"/>
+          <w:szCs w:val="28"/>
+          <w:lang w:val="en-US"/>
+        </w:rPr>
       </w:pPr>
     </w:p>
     <w:p>
@@ -204,56 +357,204 @@
           <w:ilvl w:val="0"/>
           <w:numId w:val="2"/>
         </w:numPr>
-        <w:rPr>
-          <w:lang w:val="en-US"/>
-        </w:rPr>
-      </w:pPr>
-      <w:r>
-        <w:rPr>
-          <w:rtl w:val="0"/>
-          <w:lang w:val="en-US"/>
-        </w:rPr>
-        <w:t>Example of Bug which is hard to debug</w:t>
-      </w:r>
-    </w:p>
-    <w:p>
-      <w:pPr>
-        <w:pStyle w:val="List Paragraph"/>
-      </w:pPr>
-      <w:r>
-        <w:rPr>
-          <w:rtl w:val="0"/>
-        </w:rPr>
-        <w:t>Kernel crash duo to sata driver overwrite memory</w:t>
-      </w:r>
-    </w:p>
-    <w:p>
-      <w:pPr>
-        <w:pStyle w:val="List Paragraph"/>
-      </w:pPr>
-      <w:r>
-        <w:rPr>
-          <w:rtl w:val="0"/>
-        </w:rPr>
-        <w:t>Ping very slow while system idle</w:t>
-      </w:r>
-    </w:p>
-    <w:p>
-      <w:pPr>
-        <w:pStyle w:val="List Paragraph"/>
-      </w:pPr>
-      <w:r>
-        <w:rPr>
-          <w:rtl w:val="0"/>
-        </w:rPr>
-        <w:t>Performance optimization for 4 direct recording plus 4k player</w:t>
-      </w:r>
-    </w:p>
-    <w:p>
-      <w:pPr>
-        <w:pStyle w:val="List Paragraph"/>
-      </w:pPr>
-      <w:r/>
+        <w:bidi w:val="0"/>
+        <w:ind w:right="0"/>
+        <w:jc w:val="left"/>
+        <w:rPr>
+          <w:b w:val="1"/>
+          <w:bCs w:val="1"/>
+          <w:sz w:val="28"/>
+          <w:szCs w:val="28"/>
+          <w:rtl w:val="0"/>
+          <w:lang w:val="en-US"/>
+        </w:rPr>
+      </w:pPr>
+      <w:r>
+        <w:rPr>
+          <w:b w:val="1"/>
+          <w:bCs w:val="1"/>
+          <w:sz w:val="28"/>
+          <w:szCs w:val="28"/>
+          <w:rtl w:val="0"/>
+          <w:lang w:val="en-US"/>
+        </w:rPr>
+        <w:t>What</w:t>
+      </w:r>
+      <w:r>
+        <w:rPr>
+          <w:b w:val="1"/>
+          <w:bCs w:val="1"/>
+          <w:sz w:val="28"/>
+          <w:szCs w:val="28"/>
+          <w:rtl w:val="0"/>
+          <w:lang w:val="en-US"/>
+        </w:rPr>
+        <w:t>’</w:t>
+      </w:r>
+      <w:r>
+        <w:rPr>
+          <w:b w:val="1"/>
+          <w:bCs w:val="1"/>
+          <w:sz w:val="28"/>
+          <w:szCs w:val="28"/>
+          <w:rtl w:val="0"/>
+          <w:lang w:val="en-US"/>
+        </w:rPr>
+        <w:t>s your job as team leader</w:t>
+      </w:r>
+      <w:r>
+        <w:rPr>
+          <w:b w:val="1"/>
+          <w:bCs w:val="1"/>
+          <w:sz w:val="28"/>
+          <w:szCs w:val="28"/>
+          <w:rtl w:val="0"/>
+          <w:lang w:val="en-US"/>
+        </w:rPr>
+        <w:t>?</w:t>
+      </w:r>
+    </w:p>
+    <w:p>
+      <w:pPr>
+        <w:pStyle w:val="List Paragraph"/>
+        <w:rPr>
+          <w:sz w:val="28"/>
+          <w:szCs w:val="28"/>
+        </w:rPr>
+      </w:pPr>
+      <w:r>
+        <w:rPr>
+          <w:sz w:val="28"/>
+          <w:szCs w:val="28"/>
+          <w:rtl w:val="0"/>
+          <w:lang w:val="en-US"/>
+        </w:rPr>
+        <w:t>Task estimation</w:t>
+      </w:r>
+    </w:p>
+    <w:p>
+      <w:pPr>
+        <w:pStyle w:val="List Paragraph"/>
+        <w:rPr>
+          <w:sz w:val="28"/>
+          <w:szCs w:val="28"/>
+        </w:rPr>
+      </w:pPr>
+      <w:r>
+        <w:rPr>
+          <w:sz w:val="28"/>
+          <w:szCs w:val="28"/>
+          <w:rtl w:val="0"/>
+          <w:lang w:val="en-US"/>
+        </w:rPr>
+        <w:t>Divide and assign development task</w:t>
+      </w:r>
+    </w:p>
+    <w:p>
+      <w:pPr>
+        <w:pStyle w:val="List Paragraph"/>
+        <w:rPr>
+          <w:sz w:val="28"/>
+          <w:szCs w:val="28"/>
+        </w:rPr>
+      </w:pPr>
+      <w:r>
+        <w:rPr>
+          <w:sz w:val="28"/>
+          <w:szCs w:val="28"/>
+          <w:rtl w:val="0"/>
+          <w:lang w:val="en-US"/>
+        </w:rPr>
+        <w:t xml:space="preserve">Priority </w:t>
+      </w:r>
+    </w:p>
+    <w:p>
+      <w:pPr>
+        <w:pStyle w:val="List Paragraph"/>
+        <w:rPr>
+          <w:sz w:val="28"/>
+          <w:szCs w:val="28"/>
+        </w:rPr>
+      </w:pPr>
+      <w:r>
+        <w:rPr>
+          <w:sz w:val="28"/>
+          <w:szCs w:val="28"/>
+          <w:rtl w:val="0"/>
+          <w:lang w:val="en-US"/>
+        </w:rPr>
+        <w:t>Performance evaluation with boss</w:t>
+      </w:r>
+    </w:p>
+    <w:p>
+      <w:pPr>
+        <w:pStyle w:val="List Paragraph"/>
+        <w:rPr>
+          <w:sz w:val="28"/>
+          <w:szCs w:val="28"/>
+        </w:rPr>
+      </w:pPr>
+    </w:p>
+    <w:p>
+      <w:pPr>
+        <w:pStyle w:val="List Paragraph"/>
+        <w:numPr>
+          <w:ilvl w:val="0"/>
+          <w:numId w:val="2"/>
+        </w:numPr>
+        <w:bidi w:val="0"/>
+        <w:ind w:right="0"/>
+        <w:jc w:val="left"/>
+        <w:rPr>
+          <w:b w:val="1"/>
+          <w:bCs w:val="1"/>
+          <w:sz w:val="28"/>
+          <w:szCs w:val="28"/>
+          <w:rtl w:val="0"/>
+          <w:lang w:val="en-US"/>
+        </w:rPr>
+      </w:pPr>
+      <w:r>
+        <w:rPr>
+          <w:b w:val="1"/>
+          <w:bCs w:val="1"/>
+          <w:sz w:val="28"/>
+          <w:szCs w:val="28"/>
+          <w:rtl w:val="0"/>
+          <w:lang w:val="en-US"/>
+        </w:rPr>
+        <w:t>For io drivers, do the IP provider have sample driver for reference?</w:t>
+      </w:r>
+    </w:p>
+    <w:p>
+      <w:pPr>
+        <w:pStyle w:val="List Paragraph"/>
+        <w:rPr>
+          <w:sz w:val="28"/>
+          <w:szCs w:val="28"/>
+        </w:rPr>
+      </w:pPr>
+      <w:r>
+        <w:rPr>
+          <w:sz w:val="28"/>
+          <w:szCs w:val="28"/>
+          <w:rtl w:val="0"/>
+          <w:lang w:val="en-US"/>
+        </w:rPr>
+        <w:t>Yes, need understand specification, IP core configurations and try different settings to get better performance etc, how driver works, and how it hook up with kernel. Fix issues reported by customers.</w:t>
+      </w:r>
+    </w:p>
+    <w:p>
+      <w:pPr>
+        <w:pStyle w:val="List Paragraph"/>
+        <w:spacing w:line="288" w:lineRule="auto"/>
+      </w:pPr>
+      <w:r>
+        <w:rPr>
+          <w:sz w:val="28"/>
+          <w:szCs w:val="28"/>
+        </w:rPr>
+      </w:r>
     </w:p>
     <w:sectPr>
       <w:headerReference w:type="default" r:id="rId4"/>
@@ -310,6 +611,8 @@
       </w:pPr>
       <w:rPr>
         <w:rFonts w:hAnsi="Arial Unicode MS"/>
+        <w:b w:val="1"/>
+        <w:bCs w:val="1"/>
         <w:caps w:val="0"/>
         <w:smallCaps w:val="0"/>
         <w:strike w:val="0"/>
@@ -332,10 +635,12 @@
       <w:lvlText w:val="%2."/>
       <w:lvlJc w:val="left"/>
       <w:pPr>
-        <w:ind w:left="1440" w:hanging="360"/>
+        <w:ind w:left="1538" w:hanging="458"/>
       </w:pPr>
       <w:rPr>
         <w:rFonts w:hAnsi="Arial Unicode MS"/>
+        <w:b w:val="1"/>
+        <w:bCs w:val="1"/>
         <w:caps w:val="0"/>
         <w:smallCaps w:val="0"/>
         <w:strike w:val="0"/>
@@ -358,10 +663,12 @@
       <w:lvlText w:val="%3."/>
       <w:lvlJc w:val="left"/>
       <w:pPr>
-        <w:ind w:left="2160" w:hanging="295"/>
+        <w:ind w:left="2240" w:hanging="375"/>
       </w:pPr>
       <w:rPr>
         <w:rFonts w:hAnsi="Arial Unicode MS"/>
+        <w:b w:val="1"/>
+        <w:bCs w:val="1"/>
         <w:caps w:val="0"/>
         <w:smallCaps w:val="0"/>
         <w:strike w:val="0"/>
@@ -384,10 +691,12 @@
       <w:lvlText w:val="%4."/>
       <w:lvlJc w:val="left"/>
       <w:pPr>
-        <w:ind w:left="2880" w:hanging="360"/>
+        <w:ind w:left="2978" w:hanging="458"/>
       </w:pPr>
       <w:rPr>
         <w:rFonts w:hAnsi="Arial Unicode MS"/>
+        <w:b w:val="1"/>
+        <w:bCs w:val="1"/>
         <w:caps w:val="0"/>
         <w:smallCaps w:val="0"/>
         <w:strike w:val="0"/>
@@ -410,10 +719,12 @@
       <w:lvlText w:val="%5."/>
       <w:lvlJc w:val="left"/>
       <w:pPr>
-        <w:ind w:left="3600" w:hanging="360"/>
+        <w:ind w:left="3698" w:hanging="458"/>
       </w:pPr>
       <w:rPr>
         <w:rFonts w:hAnsi="Arial Unicode MS"/>
+        <w:b w:val="1"/>
+        <w:bCs w:val="1"/>
         <w:caps w:val="0"/>
         <w:smallCaps w:val="0"/>
         <w:strike w:val="0"/>
@@ -436,10 +747,12 @@
       <w:lvlText w:val="%6."/>
       <w:lvlJc w:val="left"/>
       <w:pPr>
-        <w:ind w:left="4320" w:hanging="295"/>
+        <w:ind w:left="4400" w:hanging="375"/>
       </w:pPr>
       <w:rPr>
         <w:rFonts w:hAnsi="Arial Unicode MS"/>
+        <w:b w:val="1"/>
+        <w:bCs w:val="1"/>
         <w:caps w:val="0"/>
         <w:smallCaps w:val="0"/>
         <w:strike w:val="0"/>
@@ -462,10 +775,12 @@
       <w:lvlText w:val="%7."/>
       <w:lvlJc w:val="left"/>
       <w:pPr>
-        <w:ind w:left="5040" w:hanging="360"/>
+        <w:ind w:left="5138" w:hanging="458"/>
       </w:pPr>
       <w:rPr>
         <w:rFonts w:hAnsi="Arial Unicode MS"/>
+        <w:b w:val="1"/>
+        <w:bCs w:val="1"/>
         <w:caps w:val="0"/>
         <w:smallCaps w:val="0"/>
         <w:strike w:val="0"/>
@@ -488,10 +803,12 @@
       <w:lvlText w:val="%8."/>
       <w:lvlJc w:val="left"/>
       <w:pPr>
-        <w:ind w:left="5760" w:hanging="360"/>
+        <w:ind w:left="5858" w:hanging="458"/>
       </w:pPr>
       <w:rPr>
         <w:rFonts w:hAnsi="Arial Unicode MS"/>
+        <w:b w:val="1"/>
+        <w:bCs w:val="1"/>
         <w:caps w:val="0"/>
         <w:smallCaps w:val="0"/>
         <w:strike w:val="0"/>
@@ -514,10 +831,12 @@
       <w:lvlText w:val="%9."/>
       <w:lvlJc w:val="left"/>
       <w:pPr>
-        <w:ind w:left="6480" w:hanging="295"/>
+        <w:ind w:left="6560" w:hanging="375"/>
       </w:pPr>
       <w:rPr>
         <w:rFonts w:hAnsi="Arial Unicode MS"/>
+        <w:b w:val="1"/>
+        <w:bCs w:val="1"/>
         <w:caps w:val="0"/>
         <w:smallCaps w:val="0"/>
         <w:strike w:val="0"/>
@@ -735,44 +1054,6 @@
         <w:numId w:val="1"/>
       </w:numPr>
     </w:pPr>
-  </w:style>
-  <w:style w:type="paragraph" w:styleId="Body">
-    <w:name w:val="Body"/>
-    <w:next w:val="Body"/>
-    <w:pPr>
-      <w:keepNext w:val="0"/>
-      <w:keepLines w:val="0"/>
-      <w:pageBreakBefore w:val="0"/>
-      <w:widowControl w:val="1"/>
-      <w:shd w:val="clear" w:color="auto" w:fill="auto"/>
-      <w:suppressAutoHyphens w:val="0"/>
-      <w:bidi w:val="0"/>
-      <w:spacing w:before="0" w:after="160" w:line="259" w:lineRule="auto"/>
-      <w:ind w:left="0" w:right="0" w:firstLine="0"/>
-      <w:jc w:val="left"/>
-      <w:outlineLvl w:val="9"/>
-    </w:pPr>
-    <w:rPr>
-      <w:rFonts w:ascii="Calibri" w:cs="Calibri" w:hAnsi="Calibri" w:eastAsia="Calibri"/>
-      <w:b w:val="0"/>
-      <w:bCs w:val="0"/>
-      <w:i w:val="0"/>
-      <w:iCs w:val="0"/>
-      <w:caps w:val="0"/>
-      <w:smallCaps w:val="0"/>
-      <w:strike w:val="0"/>
-      <w:dstrike w:val="0"/>
-      <w:outline w:val="0"/>
-      <w:color w:val="000000"/>
-      <w:spacing w:val="0"/>
-      <w:kern w:val="0"/>
-      <w:position w:val="0"/>
-      <w:sz w:val="22"/>
-      <w:szCs w:val="22"/>
-      <w:u w:val="none" w:color="000000"/>
-      <w:vertAlign w:val="baseline"/>
-      <w:lang w:val="en-US"/>
-    </w:rPr>
   </w:style>
 </w:styles>
 </file>
@@ -970,17 +1251,17 @@
         <a:solidFill>
           <a:srgbClr val="FFFFFF"/>
         </a:solidFill>
-        <a:ln w="12700" cap="flat">
+        <a:ln w="25400" cap="flat">
           <a:solidFill>
             <a:schemeClr val="accent1"/>
           </a:solidFill>
           <a:prstDash val="solid"/>
-          <a:miter lim="800000"/>
+          <a:round/>
         </a:ln>
         <a:effectLst/>
         <a:sp3d/>
       </a:spPr>
-      <a:bodyPr rot="0" spcFirstLastPara="1" vertOverflow="overflow" horzOverflow="overflow" vert="horz" wrap="square" lIns="45719" tIns="45719" rIns="45719" bIns="45719" numCol="1" spcCol="38100" rtlCol="0" anchor="ctr" upright="0">
+      <a:bodyPr rot="0" spcFirstLastPara="1" vertOverflow="overflow" horzOverflow="overflow" vert="horz" wrap="square" lIns="45718" tIns="45718" rIns="45718" bIns="45718" numCol="1" spcCol="38100" rtlCol="0" anchor="ctr" upright="0">
         <a:spAutoFit/>
       </a:bodyPr>
       <a:lstStyle>
@@ -1008,10 +1289,10 @@
             </a:solidFill>
             <a:effectLst/>
             <a:uFillTx/>
-            <a:latin typeface="Calibri"/>
-            <a:ea typeface="Calibri"/>
-            <a:cs typeface="Calibri"/>
-            <a:sym typeface="Calibri"/>
+            <a:latin typeface="+mn-lt"/>
+            <a:ea typeface="+mn-ea"/>
+            <a:cs typeface="+mn-cs"/>
+            <a:sym typeface="Helvetica Neue"/>
           </a:defRPr>
         </a:defPPr>
         <a:lvl1pPr marL="0" marR="0" indent="0" algn="l" defTabSz="914400" rtl="0" fontAlgn="auto" latinLnBrk="1" hangingPunct="0">
@@ -1259,12 +1540,12 @@
     <a:lnDef>
       <a:spPr>
         <a:noFill/>
-        <a:ln w="12700" cap="flat">
+        <a:ln w="25400" cap="flat">
           <a:solidFill>
             <a:schemeClr val="accent1"/>
           </a:solidFill>
           <a:prstDash val="solid"/>
-          <a:miter lim="800000"/>
+          <a:round/>
         </a:ln>
         <a:effectLst/>
         <a:sp3d/>
@@ -1551,7 +1832,7 @@
         <a:effectLst/>
         <a:sp3d/>
       </a:spPr>
-      <a:bodyPr rot="0" spcFirstLastPara="1" vertOverflow="overflow" horzOverflow="overflow" vert="horz" wrap="square" lIns="45719" tIns="45719" rIns="45719" bIns="45719" numCol="1" spcCol="38100" rtlCol="0" anchor="t" upright="0">
+      <a:bodyPr rot="0" spcFirstLastPara="1" vertOverflow="overflow" horzOverflow="overflow" vert="horz" wrap="square" lIns="45718" tIns="45718" rIns="45718" bIns="45718" numCol="1" spcCol="38100" rtlCol="0" anchor="t" upright="0">
         <a:spAutoFit/>
       </a:bodyPr>
       <a:lstStyle>
@@ -1579,10 +1860,10 @@
             </a:solidFill>
             <a:effectLst/>
             <a:uFillTx/>
-            <a:latin typeface="Calibri"/>
-            <a:ea typeface="Calibri"/>
-            <a:cs typeface="Calibri"/>
-            <a:sym typeface="Calibri"/>
+            <a:latin typeface="+mn-lt"/>
+            <a:ea typeface="+mn-ea"/>
+            <a:cs typeface="+mn-cs"/>
+            <a:sym typeface="Helvetica Neue"/>
           </a:defRPr>
         </a:defPPr>
         <a:lvl1pPr marL="0" marR="0" indent="0" algn="l" defTabSz="914400" rtl="0" fontAlgn="auto" latinLnBrk="1" hangingPunct="0">

</xml_diff>